<commit_message>
Update reference styles with a bootstraping 'Rmd' file
</commit_message>
<xml_diff>
--- a/refs/word-styles-reference-report.docx
+++ b/refs/word-styles-reference-report.docx
@@ -5,90 +5,51 @@
     <w:p>
       <w:pPr>
         <w:pStyle w:val="a6"/>
-        <w:rPr>
-          <w:lang w:eastAsia="zh-CN"/>
-        </w:rPr>
-      </w:pPr>
+      </w:pPr>
+      <w:bookmarkStart w:id="0" w:name="_GoBack"/>
+      <w:bookmarkEnd w:id="0"/>
       <w:r>
-        <w:rPr>
-          <w:lang w:eastAsia="zh-CN"/>
-        </w:rPr>
-        <w:t>无标题</w:t>
+        <w:t>标题</w:t>
       </w:r>
     </w:p>
     <w:p>
       <w:pPr>
         <w:pStyle w:val="a7"/>
-        <w:rPr>
-          <w:lang w:eastAsia="zh-CN"/>
-        </w:rPr>
       </w:pPr>
       <w:r>
-        <w:rPr>
-          <w:lang w:eastAsia="zh-CN"/>
-        </w:rPr>
         <w:t>副标题</w:t>
       </w:r>
     </w:p>
     <w:p>
       <w:pPr>
         <w:pStyle w:val="Author"/>
-        <w:rPr>
-          <w:lang w:eastAsia="zh-CN"/>
-        </w:rPr>
       </w:pPr>
       <w:r>
-        <w:rPr>
-          <w:lang w:eastAsia="zh-CN"/>
-        </w:rPr>
         <w:t>匿名</w:t>
       </w:r>
     </w:p>
     <w:p>
       <w:pPr>
         <w:pStyle w:val="a8"/>
-        <w:rPr>
-          <w:lang w:eastAsia="zh-CN"/>
-        </w:rPr>
       </w:pPr>
       <w:r>
-        <w:rPr>
-          <w:lang w:eastAsia="zh-CN"/>
-        </w:rPr>
         <w:t>2017</w:t>
       </w:r>
       <w:r>
-        <w:rPr>
-          <w:lang w:eastAsia="zh-CN"/>
-        </w:rPr>
         <w:t>年</w:t>
       </w:r>
       <w:r>
-        <w:rPr>
-          <w:lang w:eastAsia="zh-CN"/>
-        </w:rPr>
         <w:t>12</w:t>
       </w:r>
       <w:r>
-        <w:rPr>
-          <w:lang w:eastAsia="zh-CN"/>
-        </w:rPr>
         <w:t>月</w:t>
       </w:r>
       <w:r>
-        <w:rPr>
-          <w:lang w:eastAsia="zh-CN"/>
-        </w:rPr>
         <w:t>9</w:t>
       </w:r>
       <w:r>
-        <w:rPr>
-          <w:lang w:eastAsia="zh-CN"/>
-        </w:rPr>
         <w:t>日</w:t>
       </w:r>
-      <w:bookmarkStart w:id="0" w:name="_GoBack"/>
-      <w:bookmarkEnd w:id="0"/>
     </w:p>
     <w:sdt>
       <w:sdtPr>
@@ -99,7 +60,7 @@
           <w:szCs w:val="24"/>
           <w:lang w:eastAsia="en-US"/>
         </w:rPr>
-        <w:id w:val="2009942647"/>
+        <w:id w:val="1637520973"/>
         <w:docPartObj>
           <w:docPartGallery w:val="Table of Contents"/>
           <w:docPartUnique/>
@@ -112,7 +73,7 @@
             <w:pStyle w:val="TOC"/>
           </w:pPr>
           <w:r>
-            <w:t>Table of Contents</w:t>
+            <w:t>目录</w:t>
           </w:r>
         </w:p>
         <w:p>
@@ -138,13 +99,13 @@
           <w:r>
             <w:fldChar w:fldCharType="separate"/>
           </w:r>
-          <w:hyperlink w:anchor="_Toc500923719" w:history="1">
+          <w:hyperlink w:anchor="_Toc516774958" w:history="1">
             <w:r>
               <w:rPr>
                 <w:rStyle w:val="af"/>
                 <w:noProof/>
               </w:rPr>
-              <w:t>Header 1</w:t>
+              <w:t>一级标题</w:t>
             </w:r>
             <w:r>
               <w:rPr>
@@ -165,7 +126,7 @@
                 <w:noProof/>
                 <w:webHidden/>
               </w:rPr>
-              <w:instrText xml:space="preserve"> PAGEREF _Toc500923719 \h </w:instrText>
+              <w:instrText xml:space="preserve"> PAGEREF _Toc516774958 \h </w:instrText>
             </w:r>
             <w:r>
               <w:rPr>
@@ -211,13 +172,13 @@
               <w:lang w:eastAsia="zh-CN"/>
             </w:rPr>
           </w:pPr>
-          <w:hyperlink w:anchor="_Toc500923720" w:history="1">
+          <w:hyperlink w:anchor="_Toc516774959" w:history="1">
             <w:r>
               <w:rPr>
                 <w:rStyle w:val="af"/>
                 <w:noProof/>
               </w:rPr>
-              <w:t>R Markdown</w:t>
+              <w:t>二级标题</w:t>
             </w:r>
             <w:r>
               <w:rPr>
@@ -238,7 +199,80 @@
                 <w:noProof/>
                 <w:webHidden/>
               </w:rPr>
-              <w:instrText xml:space="preserve"> PAGEREF _Toc500923720 \h </w:instrText>
+              <w:instrText xml:space="preserve"> PAGEREF _Toc516774959 \h </w:instrText>
+            </w:r>
+            <w:r>
+              <w:rPr>
+                <w:noProof/>
+                <w:webHidden/>
+              </w:rPr>
+            </w:r>
+            <w:r>
+              <w:rPr>
+                <w:noProof/>
+                <w:webHidden/>
+              </w:rPr>
+              <w:fldChar w:fldCharType="separate"/>
+            </w:r>
+            <w:r>
+              <w:rPr>
+                <w:noProof/>
+                <w:webHidden/>
+              </w:rPr>
+              <w:t>3</w:t>
+            </w:r>
+            <w:r>
+              <w:rPr>
+                <w:noProof/>
+                <w:webHidden/>
+              </w:rPr>
+              <w:fldChar w:fldCharType="end"/>
+            </w:r>
+          </w:hyperlink>
+        </w:p>
+        <w:p>
+          <w:pPr>
+            <w:pStyle w:val="TOC3"/>
+            <w:tabs>
+              <w:tab w:val="right" w:leader="dot" w:pos="8630"/>
+            </w:tabs>
+            <w:ind w:left="960"/>
+            <w:rPr>
+              <w:noProof/>
+              <w:kern w:val="2"/>
+              <w:sz w:val="21"/>
+              <w:szCs w:val="22"/>
+              <w:lang w:eastAsia="zh-CN"/>
+            </w:rPr>
+          </w:pPr>
+          <w:hyperlink w:anchor="_Toc516774960" w:history="1">
+            <w:r>
+              <w:rPr>
+                <w:rStyle w:val="af"/>
+                <w:noProof/>
+              </w:rPr>
+              <w:t>三级标题</w:t>
+            </w:r>
+            <w:r>
+              <w:rPr>
+                <w:noProof/>
+                <w:webHidden/>
+              </w:rPr>
+              <w:tab/>
+            </w:r>
+            <w:r>
+              <w:rPr>
+                <w:noProof/>
+                <w:webHidden/>
+              </w:rPr>
+              <w:fldChar w:fldCharType="begin"/>
+            </w:r>
+            <w:r>
+              <w:rPr>
+                <w:noProof/>
+                <w:webHidden/>
+              </w:rPr>
+              <w:instrText xml:space="preserve"> PAGEREF _Toc516774960 \h </w:instrText>
             </w:r>
             <w:r>
               <w:rPr>
@@ -273,6 +307,7 @@
           <w:pPr>
             <w:pStyle w:val="TOC2"/>
             <w:tabs>
+              <w:tab w:val="left" w:pos="1680"/>
               <w:tab w:val="right" w:leader="dot" w:pos="8630"/>
             </w:tabs>
             <w:ind w:left="480"/>
@@ -284,13 +319,30 @@
               <w:lang w:eastAsia="zh-CN"/>
             </w:rPr>
           </w:pPr>
-          <w:hyperlink w:anchor="_Toc500923721" w:history="1">
+          <w:hyperlink w:anchor="_Toc516774961" w:history="1">
             <w:r>
               <w:rPr>
                 <w:rStyle w:val="af"/>
                 <w:noProof/>
               </w:rPr>
-              <w:t>Including Plots</w:t>
+              <w:t>第一部分</w:t>
+            </w:r>
+            <w:r>
+              <w:rPr>
+                <w:noProof/>
+                <w:kern w:val="2"/>
+                <w:sz w:val="21"/>
+                <w:szCs w:val="22"/>
+                <w:lang w:eastAsia="zh-CN"/>
+              </w:rPr>
+              <w:tab/>
+            </w:r>
+            <w:r>
+              <w:rPr>
+                <w:rStyle w:val="af"/>
+                <w:noProof/>
+              </w:rPr>
+              <w:t>带编号的二级标题</w:t>
             </w:r>
             <w:r>
               <w:rPr>
@@ -311,7 +363,7 @@
                 <w:noProof/>
                 <w:webHidden/>
               </w:rPr>
-              <w:instrText xml:space="preserve"> PAGEREF _Toc500923721 \h </w:instrText>
+              <w:instrText xml:space="preserve"> PAGEREF _Toc516774961 \h </w:instrText>
             </w:r>
             <w:r>
               <w:rPr>
@@ -353,80 +405,57 @@
       <w:pPr>
         <w:pStyle w:val="1"/>
       </w:pPr>
-      <w:bookmarkStart w:id="1" w:name="header-1"/>
-      <w:bookmarkStart w:id="2" w:name="_Toc500923719"/>
+      <w:bookmarkStart w:id="1" w:name="_Toc516774958"/>
       <w:r>
         <w:lastRenderedPageBreak/>
-        <w:t>Header 1</w:t>
+        <w:t>一级标题</w:t>
       </w:r>
       <w:bookmarkEnd w:id="1"/>
+    </w:p>
+    <w:p>
+      <w:pPr>
+        <w:pStyle w:val="NoIndent"/>
+      </w:pPr>
+      <w:r>
+        <w:t>无缩进段落。</w:t>
+      </w:r>
+    </w:p>
+    <w:p>
+      <w:pPr>
+        <w:pStyle w:val="2"/>
+      </w:pPr>
+      <w:bookmarkStart w:id="2" w:name="_Toc516774959"/>
+      <w:r>
+        <w:t>二级标题</w:t>
+      </w:r>
       <w:bookmarkEnd w:id="2"/>
     </w:p>
     <w:p>
       <w:pPr>
-        <w:pStyle w:val="NoIndent"/>
-        <w:rPr>
-          <w:rStyle w:val="KeywordTok"/>
-        </w:rPr>
-      </w:pPr>
+        <w:pStyle w:val="3"/>
+      </w:pPr>
+      <w:bookmarkStart w:id="3" w:name="_Toc516774960"/>
       <w:r>
-        <w:rPr>
-          <w:rFonts w:hint="eastAsia"/>
-        </w:rPr>
-        <w:t>This</w:t>
+        <w:t>三级标题</w:t>
       </w:r>
+      <w:bookmarkEnd w:id="3"/>
+    </w:p>
+    <w:p>
+      <w:pPr>
+        <w:pStyle w:val="FirstParagraph"/>
+        <w:ind w:firstLine="480"/>
+      </w:pPr>
       <w:r>
-        <w:t xml:space="preserve"> is special paragraph.</w:t>
+        <w:t>首段，由于是中文，需要首行缩进。</w:t>
       </w:r>
     </w:p>
     <w:p>
       <w:pPr>
-        <w:pStyle w:val="2"/>
-      </w:pPr>
-      <w:bookmarkStart w:id="3" w:name="r-markdown"/>
-      <w:bookmarkStart w:id="4" w:name="_Toc500923720"/>
-      <w:r>
-        <w:t>R Markdown</w:t>
-      </w:r>
-      <w:bookmarkEnd w:id="3"/>
-      <w:bookmarkEnd w:id="4"/>
-    </w:p>
-    <w:p>
-      <w:pPr>
-        <w:pStyle w:val="FirstParagraph"/>
-        <w:ind w:firstLine="480"/>
-      </w:pPr>
-      <w:r>
-        <w:t xml:space="preserve">This is an R Markdown document. Markdown is a simple formatting syntax for authoring HTML, PDF, and MS Word documents. For more details on using R Markdown see </w:t>
-      </w:r>
-      <w:hyperlink r:id="rId7">
-        <w:r>
-          <w:rPr>
-            <w:rStyle w:val="af"/>
-          </w:rPr>
-          <w:t>http://rmarkdown.rstudio.com</w:t>
-        </w:r>
-      </w:hyperlink>
-      <w:r>
-        <w:t>.</w:t>
-      </w:r>
-    </w:p>
-    <w:p>
-      <w:pPr>
         <w:pStyle w:val="a0"/>
         <w:ind w:firstLine="480"/>
       </w:pPr>
       <w:r>
-        <w:t xml:space="preserve">When you click the </w:t>
-      </w:r>
-      <w:r>
-        <w:rPr>
-          <w:b/>
-        </w:rPr>
-        <w:t>Knit</w:t>
-      </w:r>
-      <w:r>
-        <w:t xml:space="preserve"> button a document will be generated that includes both content as well as the output of any embedded R code chunks within the document. You can embed an R code chunk like this:</w:t>
+        <w:t>正常段落，首行缩进</w:t>
       </w:r>
     </w:p>
     <w:p>
@@ -517,7 +546,7 @@
         <w:ind w:firstLine="480"/>
       </w:pPr>
       <w:r>
-        <w:t>Here is the example of table output.</w:t>
+        <w:t>表格样例</w:t>
       </w:r>
     </w:p>
     <w:p>
@@ -533,7 +562,6 @@
         <w:tblStyle w:val="Table"/>
         <w:tblW w:w="0" w:type="pct"/>
         <w:tblLook w:val="07E0" w:firstRow="1" w:lastRow="1" w:firstColumn="1" w:lastColumn="1" w:noHBand="1" w:noVBand="1"/>
-        <w:tblCaption w:val="First few lines of dataset cars"/>
       </w:tblPr>
       <w:tblGrid>
         <w:gridCol w:w="745"/>
@@ -760,15 +788,13 @@
     </w:tbl>
     <w:p>
       <w:pPr>
-        <w:pStyle w:val="2"/>
-      </w:pPr>
-      <w:bookmarkStart w:id="5" w:name="including-plots"/>
-      <w:bookmarkStart w:id="6" w:name="_Toc500923721"/>
+        <w:pStyle w:val="2-"/>
+      </w:pPr>
+      <w:bookmarkStart w:id="4" w:name="_Toc516774961"/>
       <w:r>
-        <w:t>Including Plots</w:t>
+        <w:t>带编号的二级标题</w:t>
       </w:r>
-      <w:bookmarkEnd w:id="5"/>
-      <w:bookmarkEnd w:id="6"/>
+      <w:bookmarkEnd w:id="4"/>
     </w:p>
     <w:p>
       <w:pPr>
@@ -776,7 +802,7 @@
         <w:ind w:firstLine="480"/>
       </w:pPr>
       <w:r>
-        <w:t>You can also embed plots, for example:</w:t>
+        <w:t>插图样例：</w:t>
       </w:r>
     </w:p>
     <w:p>
@@ -786,20 +812,81 @@
       <w:r>
         <w:rPr>
           <w:noProof/>
-          <w:lang w:eastAsia="zh-CN"/>
         </w:rPr>
         <w:lastRenderedPageBreak/>
         <w:drawing>
-          <wp:inline distT="0" distB="0" distL="0" distR="0" wp14:anchorId="62903AD0" wp14:editId="62903AD1">
+          <wp:inline distT="0" distB="0" distL="0" distR="0" wp14:anchorId="667FB167" wp14:editId="667FB168">
             <wp:extent cx="4620126" cy="3696101"/>
             <wp:effectExtent l="0" t="0" r="0" b="0"/>
-            <wp:docPr id="1" name="Picture" descr="Figure 1"/>
+            <wp:docPr id="1" name="Picture" descr="样图1"/>
             <wp:cNvGraphicFramePr/>
             <a:graphic xmlns:a="http://schemas.openxmlformats.org/drawingml/2006/main">
               <a:graphicData uri="http://schemas.openxmlformats.org/drawingml/2006/picture">
                 <pic:pic xmlns:pic="http://schemas.openxmlformats.org/drawingml/2006/picture">
                   <pic:nvPicPr>
-                    <pic:cNvPr id="0" name="Picture" descr="draft_style_files/figure-docx/pressure-1.png"/>
+                    <pic:cNvPr id="0" name="Picture" descr="word-styles-reference-report_files/figure-docx/pressure-1.png"/>
+                    <pic:cNvPicPr>
+                      <a:picLocks noChangeAspect="1" noChangeArrowheads="1"/>
+                    </pic:cNvPicPr>
+                  </pic:nvPicPr>
+                  <pic:blipFill>
+                    <a:blip r:embed="rId7"/>
+                    <a:stretch>
+                      <a:fillRect/>
+                    </a:stretch>
+                  </pic:blipFill>
+                  <pic:spPr bwMode="auto">
+                    <a:xfrm>
+                      <a:off x="0" y="0"/>
+                      <a:ext cx="4620126" cy="3696101"/>
+                    </a:xfrm>
+                    <a:prstGeom prst="rect">
+                      <a:avLst/>
+                    </a:prstGeom>
+                    <a:noFill/>
+                    <a:ln w="9525">
+                      <a:noFill/>
+                      <a:headEnd/>
+                      <a:tailEnd/>
+                    </a:ln>
+                  </pic:spPr>
+                </pic:pic>
+              </a:graphicData>
+            </a:graphic>
+          </wp:inline>
+        </w:drawing>
+      </w:r>
+    </w:p>
+    <w:p>
+      <w:pPr>
+        <w:pStyle w:val="ImageCaption"/>
+      </w:pPr>
+      <w:r>
+        <w:t>样图</w:t>
+      </w:r>
+      <w:r>
+        <w:t>1</w:t>
+      </w:r>
+    </w:p>
+    <w:p>
+      <w:pPr>
+        <w:pStyle w:val="CaptionedFigure"/>
+      </w:pPr>
+      <w:r>
+        <w:rPr>
+          <w:noProof/>
+        </w:rPr>
+        <w:drawing>
+          <wp:inline distT="0" distB="0" distL="0" distR="0" wp14:anchorId="667FB169" wp14:editId="667FB16A">
+            <wp:extent cx="4620126" cy="3696101"/>
+            <wp:effectExtent l="0" t="0" r="0" b="0"/>
+            <wp:docPr id="2" name="Picture" descr="样图2"/>
+            <wp:cNvGraphicFramePr/>
+            <a:graphic xmlns:a="http://schemas.openxmlformats.org/drawingml/2006/main">
+              <a:graphicData uri="http://schemas.openxmlformats.org/drawingml/2006/picture">
+                <pic:pic xmlns:pic="http://schemas.openxmlformats.org/drawingml/2006/picture">
+                  <pic:nvPicPr>
+                    <pic:cNvPr id="0" name="Picture" descr="word-styles-reference-report_files/figure-docx/pressure-2.png"/>
                     <pic:cNvPicPr>
                       <a:picLocks noChangeAspect="1" noChangeArrowheads="1"/>
                     </pic:cNvPicPr>
@@ -837,134 +924,10 @@
         <w:pStyle w:val="ImageCaption"/>
       </w:pPr>
       <w:r>
-        <w:t>Figure 1</w:t>
-      </w:r>
-    </w:p>
-    <w:p>
-      <w:pPr>
-        <w:pStyle w:val="CaptionedFigure"/>
-      </w:pPr>
-      <w:r>
-        <w:rPr>
-          <w:noProof/>
-          <w:lang w:eastAsia="zh-CN"/>
-        </w:rPr>
-        <w:drawing>
-          <wp:inline distT="0" distB="0" distL="0" distR="0" wp14:anchorId="62903AD2" wp14:editId="62903AD3">
-            <wp:extent cx="4620126" cy="3696101"/>
-            <wp:effectExtent l="0" t="0" r="0" b="0"/>
-            <wp:docPr id="2" name="Picture" descr="Figure 2"/>
-            <wp:cNvGraphicFramePr/>
-            <a:graphic xmlns:a="http://schemas.openxmlformats.org/drawingml/2006/main">
-              <a:graphicData uri="http://schemas.openxmlformats.org/drawingml/2006/picture">
-                <pic:pic xmlns:pic="http://schemas.openxmlformats.org/drawingml/2006/picture">
-                  <pic:nvPicPr>
-                    <pic:cNvPr id="0" name="Picture" descr="draft_style_files/figure-docx/pressure-2.png"/>
-                    <pic:cNvPicPr>
-                      <a:picLocks noChangeAspect="1" noChangeArrowheads="1"/>
-                    </pic:cNvPicPr>
-                  </pic:nvPicPr>
-                  <pic:blipFill>
-                    <a:blip r:embed="rId9"/>
-                    <a:stretch>
-                      <a:fillRect/>
-                    </a:stretch>
-                  </pic:blipFill>
-                  <pic:spPr bwMode="auto">
-                    <a:xfrm>
-                      <a:off x="0" y="0"/>
-                      <a:ext cx="4620126" cy="3696101"/>
-                    </a:xfrm>
-                    <a:prstGeom prst="rect">
-                      <a:avLst/>
-                    </a:prstGeom>
-                    <a:noFill/>
-                    <a:ln w="9525">
-                      <a:noFill/>
-                      <a:headEnd/>
-                      <a:tailEnd/>
-                    </a:ln>
-                  </pic:spPr>
-                </pic:pic>
-              </a:graphicData>
-            </a:graphic>
-          </wp:inline>
-        </w:drawing>
-      </w:r>
-    </w:p>
-    <w:p>
-      <w:pPr>
-        <w:pStyle w:val="ImageCaption"/>
-      </w:pPr>
-      <w:r>
-        <w:t>Figure 2</w:t>
-      </w:r>
-    </w:p>
-    <w:p>
-      <w:pPr>
-        <w:pStyle w:val="a0"/>
-        <w:ind w:firstLine="480"/>
-      </w:pPr>
-      <w:r>
-        <w:lastRenderedPageBreak/>
-        <w:t xml:space="preserve">Note that the </w:t>
+        <w:t>样图</w:t>
       </w:r>
       <w:r>
-        <w:rPr>
-          <w:rStyle w:val="VerbatimChar"/>
-        </w:rPr>
-        <w:t>echo = FALSE</w:t>
-      </w:r>
-      <w:r>
-        <w:t xml:space="preserve"> parameter was added to the code chunk to prevent printing of the R code that generated the plot.</w:t>
-      </w:r>
-    </w:p>
-    <w:p>
-      <w:pPr>
-        <w:pStyle w:val="Compact"/>
-        <w:numPr>
-          <w:ilvl w:val="0"/>
-          <w:numId w:val="28"/>
-        </w:numPr>
-      </w:pPr>
-      <w:r>
-        <w:t>ITEM 1</w:t>
-      </w:r>
-    </w:p>
-    <w:p>
-      <w:pPr>
-        <w:pStyle w:val="Compact"/>
-        <w:numPr>
-          <w:ilvl w:val="1"/>
-          <w:numId w:val="29"/>
-        </w:numPr>
-      </w:pPr>
-      <w:r>
-        <w:t>ITEM 1.1</w:t>
-      </w:r>
-    </w:p>
-    <w:p>
-      <w:pPr>
-        <w:pStyle w:val="Compact"/>
-        <w:numPr>
-          <w:ilvl w:val="2"/>
-          <w:numId w:val="30"/>
-        </w:numPr>
-      </w:pPr>
-      <w:r>
-        <w:t>ITEM 1.1.1</w:t>
-      </w:r>
-    </w:p>
-    <w:p>
-      <w:pPr>
-        <w:pStyle w:val="Compact"/>
-        <w:numPr>
-          <w:ilvl w:val="0"/>
-          <w:numId w:val="28"/>
-        </w:numPr>
-      </w:pPr>
-      <w:r>
-        <w:t>ITEM 2</w:t>
+        <w:t>2</w:t>
       </w:r>
     </w:p>
     <w:sectPr>
@@ -1809,7 +1772,7 @@
   <w:abstractNum w:abstractNumId="8" w15:restartNumberingAfterBreak="0">
     <w:nsid w:val="FFFFFF7C"/>
     <w:multiLevelType w:val="singleLevel"/>
-    <w:tmpl w:val="5044D100"/>
+    <w:tmpl w:val="53DA4BE0"/>
     <w:lvl w:ilvl="0">
       <w:start w:val="1"/>
       <w:numFmt w:val="decimal"/>
@@ -1826,7 +1789,7 @@
   <w:abstractNum w:abstractNumId="9" w15:restartNumberingAfterBreak="0">
     <w:nsid w:val="FFFFFF7D"/>
     <w:multiLevelType w:val="singleLevel"/>
-    <w:tmpl w:val="C2946220"/>
+    <w:tmpl w:val="5B5A1D46"/>
     <w:lvl w:ilvl="0">
       <w:start w:val="1"/>
       <w:numFmt w:val="decimal"/>
@@ -1843,7 +1806,7 @@
   <w:abstractNum w:abstractNumId="10" w15:restartNumberingAfterBreak="0">
     <w:nsid w:val="FFFFFF7E"/>
     <w:multiLevelType w:val="singleLevel"/>
-    <w:tmpl w:val="F6C0B0A8"/>
+    <w:tmpl w:val="A6EAD1FE"/>
     <w:lvl w:ilvl="0">
       <w:start w:val="1"/>
       <w:numFmt w:val="decimal"/>
@@ -1860,7 +1823,7 @@
   <w:abstractNum w:abstractNumId="11" w15:restartNumberingAfterBreak="0">
     <w:nsid w:val="FFFFFF7F"/>
     <w:multiLevelType w:val="singleLevel"/>
-    <w:tmpl w:val="774E7864"/>
+    <w:tmpl w:val="FC62D9F6"/>
     <w:lvl w:ilvl="0">
       <w:start w:val="1"/>
       <w:numFmt w:val="decimal"/>
@@ -1877,7 +1840,7 @@
   <w:abstractNum w:abstractNumId="12" w15:restartNumberingAfterBreak="0">
     <w:nsid w:val="FFFFFF80"/>
     <w:multiLevelType w:val="singleLevel"/>
-    <w:tmpl w:val="5DA4CA54"/>
+    <w:tmpl w:val="ACC23AB2"/>
     <w:lvl w:ilvl="0">
       <w:start w:val="1"/>
       <w:numFmt w:val="bullet"/>
@@ -1897,7 +1860,7 @@
   <w:abstractNum w:abstractNumId="13" w15:restartNumberingAfterBreak="0">
     <w:nsid w:val="FFFFFF81"/>
     <w:multiLevelType w:val="singleLevel"/>
-    <w:tmpl w:val="538CB11E"/>
+    <w:tmpl w:val="2ED89A0E"/>
     <w:lvl w:ilvl="0">
       <w:start w:val="1"/>
       <w:numFmt w:val="bullet"/>
@@ -1917,7 +1880,7 @@
   <w:abstractNum w:abstractNumId="14" w15:restartNumberingAfterBreak="0">
     <w:nsid w:val="FFFFFF82"/>
     <w:multiLevelType w:val="singleLevel"/>
-    <w:tmpl w:val="0C0A4636"/>
+    <w:tmpl w:val="3D2898DA"/>
     <w:lvl w:ilvl="0">
       <w:start w:val="1"/>
       <w:numFmt w:val="bullet"/>
@@ -1937,7 +1900,7 @@
   <w:abstractNum w:abstractNumId="15" w15:restartNumberingAfterBreak="0">
     <w:nsid w:val="FFFFFF83"/>
     <w:multiLevelType w:val="singleLevel"/>
-    <w:tmpl w:val="2A1CE514"/>
+    <w:tmpl w:val="4DB0ADDE"/>
     <w:lvl w:ilvl="0">
       <w:start w:val="1"/>
       <w:numFmt w:val="bullet"/>
@@ -1957,7 +1920,7 @@
   <w:abstractNum w:abstractNumId="16" w15:restartNumberingAfterBreak="0">
     <w:nsid w:val="FFFFFF88"/>
     <w:multiLevelType w:val="singleLevel"/>
-    <w:tmpl w:val="A170E290"/>
+    <w:tmpl w:val="6F741E92"/>
     <w:lvl w:ilvl="0">
       <w:start w:val="1"/>
       <w:numFmt w:val="decimal"/>
@@ -1974,7 +1937,7 @@
   <w:abstractNum w:abstractNumId="17" w15:restartNumberingAfterBreak="0">
     <w:nsid w:val="FFFFFF89"/>
     <w:multiLevelType w:val="singleLevel"/>
-    <w:tmpl w:val="ABAEBD9A"/>
+    <w:tmpl w:val="33B6574C"/>
     <w:lvl w:ilvl="0">
       <w:start w:val="1"/>
       <w:numFmt w:val="bullet"/>
@@ -1992,6 +1955,96 @@
     </w:lvl>
   </w:abstractNum>
   <w:abstractNum w:abstractNumId="18" w15:restartNumberingAfterBreak="0">
+    <w:nsid w:val="1288153E"/>
+    <w:multiLevelType w:val="hybridMultilevel"/>
+    <w:tmpl w:val="330A4F64"/>
+    <w:lvl w:ilvl="0" w:tplc="45264AAC">
+      <w:start w:val="1"/>
+      <w:numFmt w:val="decimal"/>
+      <w:pStyle w:val="TableCaption"/>
+      <w:lvlText w:val="表%1："/>
+      <w:lvlJc w:val="left"/>
+      <w:pPr>
+        <w:ind w:left="420" w:hanging="420"/>
+      </w:pPr>
+      <w:rPr>
+        <w:rFonts w:hint="eastAsia"/>
+      </w:rPr>
+    </w:lvl>
+    <w:lvl w:ilvl="1" w:tplc="04090019" w:tentative="1">
+      <w:start w:val="1"/>
+      <w:numFmt w:val="lowerLetter"/>
+      <w:lvlText w:val="%2)"/>
+      <w:lvlJc w:val="left"/>
+      <w:pPr>
+        <w:ind w:left="840" w:hanging="420"/>
+      </w:pPr>
+    </w:lvl>
+    <w:lvl w:ilvl="2" w:tplc="0409001B" w:tentative="1">
+      <w:start w:val="1"/>
+      <w:numFmt w:val="lowerRoman"/>
+      <w:lvlText w:val="%3."/>
+      <w:lvlJc w:val="right"/>
+      <w:pPr>
+        <w:ind w:left="1260" w:hanging="420"/>
+      </w:pPr>
+    </w:lvl>
+    <w:lvl w:ilvl="3" w:tplc="0409000F" w:tentative="1">
+      <w:start w:val="1"/>
+      <w:numFmt w:val="decimal"/>
+      <w:lvlText w:val="%4."/>
+      <w:lvlJc w:val="left"/>
+      <w:pPr>
+        <w:ind w:left="1680" w:hanging="420"/>
+      </w:pPr>
+    </w:lvl>
+    <w:lvl w:ilvl="4" w:tplc="04090019" w:tentative="1">
+      <w:start w:val="1"/>
+      <w:numFmt w:val="lowerLetter"/>
+      <w:lvlText w:val="%5)"/>
+      <w:lvlJc w:val="left"/>
+      <w:pPr>
+        <w:ind w:left="2100" w:hanging="420"/>
+      </w:pPr>
+    </w:lvl>
+    <w:lvl w:ilvl="5" w:tplc="0409001B" w:tentative="1">
+      <w:start w:val="1"/>
+      <w:numFmt w:val="lowerRoman"/>
+      <w:lvlText w:val="%6."/>
+      <w:lvlJc w:val="right"/>
+      <w:pPr>
+        <w:ind w:left="2520" w:hanging="420"/>
+      </w:pPr>
+    </w:lvl>
+    <w:lvl w:ilvl="6" w:tplc="0409000F" w:tentative="1">
+      <w:start w:val="1"/>
+      <w:numFmt w:val="decimal"/>
+      <w:lvlText w:val="%7."/>
+      <w:lvlJc w:val="left"/>
+      <w:pPr>
+        <w:ind w:left="2940" w:hanging="420"/>
+      </w:pPr>
+    </w:lvl>
+    <w:lvl w:ilvl="7" w:tplc="04090019" w:tentative="1">
+      <w:start w:val="1"/>
+      <w:numFmt w:val="lowerLetter"/>
+      <w:lvlText w:val="%8)"/>
+      <w:lvlJc w:val="left"/>
+      <w:pPr>
+        <w:ind w:left="3360" w:hanging="420"/>
+      </w:pPr>
+    </w:lvl>
+    <w:lvl w:ilvl="8" w:tplc="0409001B" w:tentative="1">
+      <w:start w:val="1"/>
+      <w:numFmt w:val="lowerRoman"/>
+      <w:lvlText w:val="%9."/>
+      <w:lvlJc w:val="right"/>
+      <w:pPr>
+        <w:ind w:left="3780" w:hanging="420"/>
+      </w:pPr>
+    </w:lvl>
+  </w:abstractNum>
+  <w:abstractNum w:abstractNumId="19" w15:restartNumberingAfterBreak="0">
     <w:nsid w:val="2A989343"/>
     <w:multiLevelType w:val="multilevel"/>
     <w:tmpl w:val="64AA351A"/>
@@ -2095,7 +2148,7 @@
       </w:pPr>
     </w:lvl>
   </w:abstractNum>
-  <w:abstractNum w:abstractNumId="19" w15:restartNumberingAfterBreak="0">
+  <w:abstractNum w:abstractNumId="20" w15:restartNumberingAfterBreak="0">
     <w:nsid w:val="2AAF2266"/>
     <w:multiLevelType w:val="multilevel"/>
     <w:tmpl w:val="1DE8C35E"/>
@@ -2187,7 +2240,111 @@
       <w:lvlJc w:val="left"/>
     </w:lvl>
   </w:abstractNum>
-  <w:abstractNum w:abstractNumId="20" w15:restartNumberingAfterBreak="0">
+  <w:abstractNum w:abstractNumId="21" w15:restartNumberingAfterBreak="0">
+    <w:nsid w:val="2C1AE401"/>
+    <w:multiLevelType w:val="multilevel"/>
+    <w:tmpl w:val="57D01D2C"/>
+    <w:lvl w:ilvl="0">
+      <w:numFmt w:val="bullet"/>
+      <w:lvlText w:val=" "/>
+      <w:lvlJc w:val="left"/>
+      <w:pPr>
+        <w:tabs>
+          <w:tab w:val="num" w:pos="0"/>
+        </w:tabs>
+        <w:ind w:left="480" w:hanging="480"/>
+      </w:pPr>
+    </w:lvl>
+    <w:lvl w:ilvl="1">
+      <w:numFmt w:val="bullet"/>
+      <w:lvlText w:val=" "/>
+      <w:lvlJc w:val="left"/>
+      <w:pPr>
+        <w:tabs>
+          <w:tab w:val="num" w:pos="720"/>
+        </w:tabs>
+        <w:ind w:left="1200" w:hanging="480"/>
+      </w:pPr>
+    </w:lvl>
+    <w:lvl w:ilvl="2">
+      <w:numFmt w:val="bullet"/>
+      <w:lvlText w:val=" "/>
+      <w:lvlJc w:val="left"/>
+      <w:pPr>
+        <w:tabs>
+          <w:tab w:val="num" w:pos="1440"/>
+        </w:tabs>
+        <w:ind w:left="1920" w:hanging="480"/>
+      </w:pPr>
+    </w:lvl>
+    <w:lvl w:ilvl="3">
+      <w:numFmt w:val="bullet"/>
+      <w:lvlText w:val=" "/>
+      <w:lvlJc w:val="left"/>
+      <w:pPr>
+        <w:tabs>
+          <w:tab w:val="num" w:pos="2160"/>
+        </w:tabs>
+        <w:ind w:left="2640" w:hanging="480"/>
+      </w:pPr>
+    </w:lvl>
+    <w:lvl w:ilvl="4">
+      <w:numFmt w:val="bullet"/>
+      <w:lvlText w:val=" "/>
+      <w:lvlJc w:val="left"/>
+      <w:pPr>
+        <w:tabs>
+          <w:tab w:val="num" w:pos="2880"/>
+        </w:tabs>
+        <w:ind w:left="3360" w:hanging="480"/>
+      </w:pPr>
+    </w:lvl>
+    <w:lvl w:ilvl="5">
+      <w:numFmt w:val="bullet"/>
+      <w:lvlText w:val=" "/>
+      <w:lvlJc w:val="left"/>
+      <w:pPr>
+        <w:tabs>
+          <w:tab w:val="num" w:pos="3600"/>
+        </w:tabs>
+        <w:ind w:left="4080" w:hanging="480"/>
+      </w:pPr>
+    </w:lvl>
+    <w:lvl w:ilvl="6">
+      <w:numFmt w:val="bullet"/>
+      <w:lvlText w:val=" "/>
+      <w:lvlJc w:val="left"/>
+      <w:pPr>
+        <w:tabs>
+          <w:tab w:val="num" w:pos="4320"/>
+        </w:tabs>
+        <w:ind w:left="4800" w:hanging="480"/>
+      </w:pPr>
+    </w:lvl>
+    <w:lvl w:ilvl="7">
+      <w:numFmt w:val="bullet"/>
+      <w:lvlText w:val=" "/>
+      <w:lvlJc w:val="left"/>
+      <w:pPr>
+        <w:tabs>
+          <w:tab w:val="num" w:pos="5040"/>
+        </w:tabs>
+        <w:ind w:left="5520" w:hanging="480"/>
+      </w:pPr>
+    </w:lvl>
+    <w:lvl w:ilvl="8">
+      <w:numFmt w:val="bullet"/>
+      <w:lvlText w:val=" "/>
+      <w:lvlJc w:val="left"/>
+      <w:pPr>
+        <w:tabs>
+          <w:tab w:val="num" w:pos="5760"/>
+        </w:tabs>
+        <w:ind w:left="6240" w:hanging="480"/>
+      </w:pPr>
+    </w:lvl>
+  </w:abstractNum>
+  <w:abstractNum w:abstractNumId="22" w15:restartNumberingAfterBreak="0">
     <w:nsid w:val="2F3AB814"/>
     <w:multiLevelType w:val="multilevel"/>
     <w:tmpl w:val="99000C70"/>
@@ -2291,7 +2448,7 @@
       </w:pPr>
     </w:lvl>
   </w:abstractNum>
-  <w:abstractNum w:abstractNumId="21" w15:restartNumberingAfterBreak="0">
+  <w:abstractNum w:abstractNumId="23" w15:restartNumberingAfterBreak="0">
     <w:nsid w:val="32EB5718"/>
     <w:multiLevelType w:val="multilevel"/>
     <w:tmpl w:val="BD0608E2"/>
@@ -2383,7 +2540,7 @@
       <w:lvlJc w:val="left"/>
     </w:lvl>
   </w:abstractNum>
-  <w:abstractNum w:abstractNumId="22" w15:restartNumberingAfterBreak="0">
+  <w:abstractNum w:abstractNumId="24" w15:restartNumberingAfterBreak="0">
     <w:nsid w:val="555C30A7"/>
     <w:multiLevelType w:val="multilevel"/>
     <w:tmpl w:val="37728A5A"/>
@@ -2487,7 +2644,97 @@
       </w:pPr>
     </w:lvl>
   </w:abstractNum>
-  <w:abstractNum w:abstractNumId="23" w15:restartNumberingAfterBreak="0">
+  <w:abstractNum w:abstractNumId="25" w15:restartNumberingAfterBreak="0">
+    <w:nsid w:val="5CDC3337"/>
+    <w:multiLevelType w:val="hybridMultilevel"/>
+    <w:tmpl w:val="F3905D96"/>
+    <w:lvl w:ilvl="0" w:tplc="80E2BFC6">
+      <w:start w:val="1"/>
+      <w:numFmt w:val="decimal"/>
+      <w:pStyle w:val="ImageCaption"/>
+      <w:lvlText w:val="图%1："/>
+      <w:lvlJc w:val="left"/>
+      <w:pPr>
+        <w:ind w:left="420" w:hanging="420"/>
+      </w:pPr>
+      <w:rPr>
+        <w:rFonts w:hint="eastAsia"/>
+      </w:rPr>
+    </w:lvl>
+    <w:lvl w:ilvl="1" w:tplc="04090019" w:tentative="1">
+      <w:start w:val="1"/>
+      <w:numFmt w:val="lowerLetter"/>
+      <w:lvlText w:val="%2)"/>
+      <w:lvlJc w:val="left"/>
+      <w:pPr>
+        <w:ind w:left="840" w:hanging="420"/>
+      </w:pPr>
+    </w:lvl>
+    <w:lvl w:ilvl="2" w:tplc="0409001B" w:tentative="1">
+      <w:start w:val="1"/>
+      <w:numFmt w:val="lowerRoman"/>
+      <w:lvlText w:val="%3."/>
+      <w:lvlJc w:val="right"/>
+      <w:pPr>
+        <w:ind w:left="1260" w:hanging="420"/>
+      </w:pPr>
+    </w:lvl>
+    <w:lvl w:ilvl="3" w:tplc="0409000F" w:tentative="1">
+      <w:start w:val="1"/>
+      <w:numFmt w:val="decimal"/>
+      <w:lvlText w:val="%4."/>
+      <w:lvlJc w:val="left"/>
+      <w:pPr>
+        <w:ind w:left="1680" w:hanging="420"/>
+      </w:pPr>
+    </w:lvl>
+    <w:lvl w:ilvl="4" w:tplc="04090019" w:tentative="1">
+      <w:start w:val="1"/>
+      <w:numFmt w:val="lowerLetter"/>
+      <w:lvlText w:val="%5)"/>
+      <w:lvlJc w:val="left"/>
+      <w:pPr>
+        <w:ind w:left="2100" w:hanging="420"/>
+      </w:pPr>
+    </w:lvl>
+    <w:lvl w:ilvl="5" w:tplc="0409001B" w:tentative="1">
+      <w:start w:val="1"/>
+      <w:numFmt w:val="lowerRoman"/>
+      <w:lvlText w:val="%6."/>
+      <w:lvlJc w:val="right"/>
+      <w:pPr>
+        <w:ind w:left="2520" w:hanging="420"/>
+      </w:pPr>
+    </w:lvl>
+    <w:lvl w:ilvl="6" w:tplc="0409000F" w:tentative="1">
+      <w:start w:val="1"/>
+      <w:numFmt w:val="decimal"/>
+      <w:lvlText w:val="%7."/>
+      <w:lvlJc w:val="left"/>
+      <w:pPr>
+        <w:ind w:left="2940" w:hanging="420"/>
+      </w:pPr>
+    </w:lvl>
+    <w:lvl w:ilvl="7" w:tplc="04090019" w:tentative="1">
+      <w:start w:val="1"/>
+      <w:numFmt w:val="lowerLetter"/>
+      <w:lvlText w:val="%8)"/>
+      <w:lvlJc w:val="left"/>
+      <w:pPr>
+        <w:ind w:left="3360" w:hanging="420"/>
+      </w:pPr>
+    </w:lvl>
+    <w:lvl w:ilvl="8" w:tplc="0409001B" w:tentative="1">
+      <w:start w:val="1"/>
+      <w:numFmt w:val="lowerRoman"/>
+      <w:lvlText w:val="%9."/>
+      <w:lvlJc w:val="right"/>
+      <w:pPr>
+        <w:ind w:left="3780" w:hanging="420"/>
+      </w:pPr>
+    </w:lvl>
+  </w:abstractNum>
+  <w:abstractNum w:abstractNumId="26" w15:restartNumberingAfterBreak="0">
     <w:nsid w:val="5EFC4FA7"/>
     <w:multiLevelType w:val="multilevel"/>
     <w:tmpl w:val="CDFCDD54"/>
@@ -2591,14 +2838,103 @@
       </w:pPr>
     </w:lvl>
   </w:abstractNum>
-  <w:abstractNum w:abstractNumId="24" w15:restartNumberingAfterBreak="0">
+  <w:abstractNum w:abstractNumId="27" w15:restartNumberingAfterBreak="0">
     <w:nsid w:val="6BB42D74"/>
     <w:multiLevelType w:val="hybridMultilevel"/>
     <w:tmpl w:val="C4325096"/>
     <w:lvl w:ilvl="0" w:tplc="45FAFBD6">
       <w:start w:val="1"/>
       <w:numFmt w:val="ideographDigital"/>
-      <w:pStyle w:val="2"/>
+      <w:lvlText w:val="第%1部分"/>
+      <w:lvlJc w:val="left"/>
+      <w:pPr>
+        <w:ind w:left="420" w:hanging="420"/>
+      </w:pPr>
+      <w:rPr>
+        <w:rFonts w:hint="eastAsia"/>
+      </w:rPr>
+    </w:lvl>
+    <w:lvl w:ilvl="1" w:tplc="04090019" w:tentative="1">
+      <w:start w:val="1"/>
+      <w:numFmt w:val="lowerLetter"/>
+      <w:lvlText w:val="%2)"/>
+      <w:lvlJc w:val="left"/>
+      <w:pPr>
+        <w:ind w:left="840" w:hanging="420"/>
+      </w:pPr>
+    </w:lvl>
+    <w:lvl w:ilvl="2" w:tplc="0409001B" w:tentative="1">
+      <w:start w:val="1"/>
+      <w:numFmt w:val="lowerRoman"/>
+      <w:lvlText w:val="%3."/>
+      <w:lvlJc w:val="right"/>
+      <w:pPr>
+        <w:ind w:left="1260" w:hanging="420"/>
+      </w:pPr>
+    </w:lvl>
+    <w:lvl w:ilvl="3" w:tplc="0409000F" w:tentative="1">
+      <w:start w:val="1"/>
+      <w:numFmt w:val="decimal"/>
+      <w:lvlText w:val="%4."/>
+      <w:lvlJc w:val="left"/>
+      <w:pPr>
+        <w:ind w:left="1680" w:hanging="420"/>
+      </w:pPr>
+    </w:lvl>
+    <w:lvl w:ilvl="4" w:tplc="04090019" w:tentative="1">
+      <w:start w:val="1"/>
+      <w:numFmt w:val="lowerLetter"/>
+      <w:lvlText w:val="%5)"/>
+      <w:lvlJc w:val="left"/>
+      <w:pPr>
+        <w:ind w:left="2100" w:hanging="420"/>
+      </w:pPr>
+    </w:lvl>
+    <w:lvl w:ilvl="5" w:tplc="0409001B" w:tentative="1">
+      <w:start w:val="1"/>
+      <w:numFmt w:val="lowerRoman"/>
+      <w:lvlText w:val="%6."/>
+      <w:lvlJc w:val="right"/>
+      <w:pPr>
+        <w:ind w:left="2520" w:hanging="420"/>
+      </w:pPr>
+    </w:lvl>
+    <w:lvl w:ilvl="6" w:tplc="0409000F" w:tentative="1">
+      <w:start w:val="1"/>
+      <w:numFmt w:val="decimal"/>
+      <w:lvlText w:val="%7."/>
+      <w:lvlJc w:val="left"/>
+      <w:pPr>
+        <w:ind w:left="2940" w:hanging="420"/>
+      </w:pPr>
+    </w:lvl>
+    <w:lvl w:ilvl="7" w:tplc="04090019" w:tentative="1">
+      <w:start w:val="1"/>
+      <w:numFmt w:val="lowerLetter"/>
+      <w:lvlText w:val="%8)"/>
+      <w:lvlJc w:val="left"/>
+      <w:pPr>
+        <w:ind w:left="3360" w:hanging="420"/>
+      </w:pPr>
+    </w:lvl>
+    <w:lvl w:ilvl="8" w:tplc="0409001B" w:tentative="1">
+      <w:start w:val="1"/>
+      <w:numFmt w:val="lowerRoman"/>
+      <w:lvlText w:val="%9."/>
+      <w:lvlJc w:val="right"/>
+      <w:pPr>
+        <w:ind w:left="3780" w:hanging="420"/>
+      </w:pPr>
+    </w:lvl>
+  </w:abstractNum>
+  <w:abstractNum w:abstractNumId="28" w15:restartNumberingAfterBreak="0">
+    <w:nsid w:val="739E510D"/>
+    <w:multiLevelType w:val="hybridMultilevel"/>
+    <w:tmpl w:val="6A20BD4E"/>
+    <w:lvl w:ilvl="0" w:tplc="5FD85840">
+      <w:start w:val="1"/>
+      <w:numFmt w:val="ideographDigital"/>
+      <w:pStyle w:val="2-"/>
       <w:lvlText w:val="第%1部分"/>
       <w:lvlJc w:val="left"/>
       <w:pPr>
@@ -2721,16 +3057,16 @@
     <w:abstractNumId w:val="0"/>
   </w:num>
   <w:num w:numId="14">
-    <w:abstractNumId w:val="19"/>
+    <w:abstractNumId w:val="20"/>
   </w:num>
   <w:num w:numId="15">
-    <w:abstractNumId w:val="19"/>
+    <w:abstractNumId w:val="20"/>
   </w:num>
   <w:num w:numId="16">
-    <w:abstractNumId w:val="19"/>
+    <w:abstractNumId w:val="20"/>
   </w:num>
   <w:num w:numId="17">
-    <w:abstractNumId w:val="21"/>
+    <w:abstractNumId w:val="23"/>
   </w:num>
   <w:num w:numId="18">
     <w:abstractNumId w:val="4"/>
@@ -2745,19 +3081,19 @@
     <w:abstractNumId w:val="5"/>
   </w:num>
   <w:num w:numId="22">
-    <w:abstractNumId w:val="22"/>
+    <w:abstractNumId w:val="24"/>
   </w:num>
   <w:num w:numId="23">
     <w:abstractNumId w:val="7"/>
   </w:num>
   <w:num w:numId="24">
-    <w:abstractNumId w:val="23"/>
+    <w:abstractNumId w:val="26"/>
   </w:num>
   <w:num w:numId="25">
-    <w:abstractNumId w:val="20"/>
+    <w:abstractNumId w:val="22"/>
   </w:num>
   <w:num w:numId="26">
-    <w:abstractNumId w:val="18"/>
+    <w:abstractNumId w:val="19"/>
   </w:num>
   <w:num w:numId="27">
     <w:abstractNumId w:val="3"/>
@@ -2772,7 +3108,25 @@
     <w:abstractNumId w:val="2"/>
   </w:num>
   <w:num w:numId="31">
-    <w:abstractNumId w:val="24"/>
+    <w:abstractNumId w:val="27"/>
+  </w:num>
+  <w:num w:numId="32">
+    <w:abstractNumId w:val="28"/>
+  </w:num>
+  <w:num w:numId="33">
+    <w:abstractNumId w:val="18"/>
+  </w:num>
+  <w:num w:numId="34">
+    <w:abstractNumId w:val="25"/>
+  </w:num>
+  <w:num w:numId="35">
+    <w:abstractNumId w:val="21"/>
+  </w:num>
+  <w:num w:numId="36">
+    <w:abstractNumId w:val="21"/>
+  </w:num>
+  <w:num w:numId="37">
+    <w:abstractNumId w:val="21"/>
   </w:num>
 </w:numbering>
 </file>
@@ -2811,7 +3165,7 @@
     <w:lsdException w:name="index 9" w:semiHidden="1" w:unhideWhenUsed="1"/>
     <w:lsdException w:name="toc 1" w:semiHidden="1" w:uiPriority="39" w:unhideWhenUsed="1"/>
     <w:lsdException w:name="toc 2" w:semiHidden="1" w:uiPriority="39" w:unhideWhenUsed="1"/>
-    <w:lsdException w:name="toc 3" w:semiHidden="1" w:unhideWhenUsed="1"/>
+    <w:lsdException w:name="toc 3" w:semiHidden="1" w:uiPriority="39" w:unhideWhenUsed="1"/>
     <w:lsdException w:name="toc 4" w:semiHidden="1" w:unhideWhenUsed="1"/>
     <w:lsdException w:name="toc 5" w:semiHidden="1" w:unhideWhenUsed="1"/>
     <w:lsdException w:name="toc 6" w:semiHidden="1" w:unhideWhenUsed="1"/>
@@ -3173,16 +3527,14 @@
     <w:name w:val="heading 2"/>
     <w:basedOn w:val="a"/>
     <w:next w:val="a0"/>
+    <w:link w:val="20"/>
     <w:uiPriority w:val="9"/>
     <w:unhideWhenUsed/>
     <w:qFormat/>
-    <w:rsid w:val="00A74BE6"/>
+    <w:rsid w:val="00C8771C"/>
     <w:pPr>
       <w:keepNext/>
       <w:keepLines/>
-      <w:numPr>
-        <w:numId w:val="31"/>
-      </w:numPr>
       <w:spacing w:before="200" w:after="0"/>
       <w:outlineLvl w:val="1"/>
     </w:pPr>
@@ -3202,6 +3554,7 @@
     <w:uiPriority w:val="9"/>
     <w:unhideWhenUsed/>
     <w:qFormat/>
+    <w:rsid w:val="00E419EF"/>
     <w:pPr>
       <w:keepNext/>
       <w:keepLines/>
@@ -3209,7 +3562,7 @@
       <w:outlineLvl w:val="2"/>
     </w:pPr>
     <w:rPr>
-      <w:rFonts w:asciiTheme="majorHAnsi" w:eastAsiaTheme="majorEastAsia" w:hAnsiTheme="majorHAnsi" w:cstheme="majorBidi"/>
+      <w:rFonts w:asciiTheme="majorHAnsi" w:eastAsia="Microsoft YaHei UI" w:hAnsiTheme="majorHAnsi" w:cstheme="majorBidi"/>
       <w:b/>
       <w:bCs/>
       <w:color w:val="4F81BD" w:themeColor="accent1"/>
@@ -3532,6 +3885,9 @@
     <w:rsid w:val="00C7771B"/>
     <w:pPr>
       <w:keepNext/>
+      <w:numPr>
+        <w:numId w:val="33"/>
+      </w:numPr>
       <w:jc w:val="center"/>
     </w:pPr>
     <w:rPr>
@@ -3542,11 +3898,15 @@
   <w:style w:type="paragraph" w:customStyle="1" w:styleId="ImageCaption">
     <w:name w:val="Image Caption"/>
     <w:basedOn w:val="ac"/>
-    <w:rsid w:val="000E4496"/>
+    <w:rsid w:val="00E4720E"/>
     <w:pPr>
+      <w:numPr>
+        <w:numId w:val="34"/>
+      </w:numPr>
       <w:jc w:val="center"/>
     </w:pPr>
     <w:rPr>
+      <w:b/>
       <w:i w:val="0"/>
     </w:rPr>
   </w:style>
@@ -4207,10 +4567,10 @@
       </w:tblBorders>
     </w:tblPr>
   </w:style>
-  <w:style w:type="paragraph" w:styleId="20">
+  <w:style w:type="paragraph" w:styleId="21">
     <w:name w:val="Body Text Indent 2"/>
     <w:basedOn w:val="a"/>
-    <w:link w:val="21"/>
+    <w:link w:val="22"/>
     <w:unhideWhenUsed/>
     <w:rsid w:val="00F27099"/>
     <w:pPr>
@@ -4218,10 +4578,10 @@
       <w:ind w:leftChars="200" w:left="420"/>
     </w:pPr>
   </w:style>
-  <w:style w:type="character" w:customStyle="1" w:styleId="21">
+  <w:style w:type="character" w:customStyle="1" w:styleId="22">
     <w:name w:val="正文文本缩进 2 字符"/>
     <w:basedOn w:val="a1"/>
-    <w:link w:val="20"/>
+    <w:link w:val="21"/>
     <w:rsid w:val="00F27099"/>
   </w:style>
   <w:style w:type="paragraph" w:styleId="30">
@@ -4272,20 +4632,20 @@
       <w:szCs w:val="16"/>
     </w:rPr>
   </w:style>
-  <w:style w:type="paragraph" w:styleId="22">
+  <w:style w:type="paragraph" w:styleId="23">
     <w:name w:val="Body Text 2"/>
     <w:basedOn w:val="a"/>
-    <w:link w:val="23"/>
+    <w:link w:val="24"/>
     <w:unhideWhenUsed/>
     <w:rsid w:val="00F27099"/>
     <w:pPr>
       <w:spacing w:after="120" w:line="480" w:lineRule="auto"/>
     </w:pPr>
   </w:style>
-  <w:style w:type="character" w:customStyle="1" w:styleId="23">
+  <w:style w:type="character" w:customStyle="1" w:styleId="24">
     <w:name w:val="正文文本 2 字符"/>
     <w:basedOn w:val="a1"/>
-    <w:link w:val="22"/>
+    <w:link w:val="23"/>
     <w:rsid w:val="00F27099"/>
   </w:style>
   <w:style w:type="paragraph" w:styleId="afb">
@@ -4309,6 +4669,59 @@
     <w:rPr>
       <w:lang w:eastAsia="zh-CN"/>
     </w:rPr>
+  </w:style>
+  <w:style w:type="paragraph" w:customStyle="1" w:styleId="2-">
+    <w:name w:val="标题2-编号"/>
+    <w:basedOn w:val="2"/>
+    <w:link w:val="2-0"/>
+    <w:qFormat/>
+    <w:rsid w:val="00C8771C"/>
+    <w:pPr>
+      <w:numPr>
+        <w:numId w:val="32"/>
+      </w:numPr>
+    </w:pPr>
+  </w:style>
+  <w:style w:type="character" w:customStyle="1" w:styleId="20">
+    <w:name w:val="标题 2 字符"/>
+    <w:basedOn w:val="a1"/>
+    <w:link w:val="2"/>
+    <w:uiPriority w:val="9"/>
+    <w:rsid w:val="00C8771C"/>
+    <w:rPr>
+      <w:rFonts w:asciiTheme="majorHAnsi" w:eastAsia="Microsoft YaHei UI" w:hAnsiTheme="majorHAnsi" w:cstheme="majorBidi"/>
+      <w:b/>
+      <w:bCs/>
+      <w:color w:val="4F81BD" w:themeColor="accent1"/>
+      <w:sz w:val="30"/>
+      <w:szCs w:val="32"/>
+    </w:rPr>
+  </w:style>
+  <w:style w:type="character" w:customStyle="1" w:styleId="2-0">
+    <w:name w:val="标题2-编号 字符"/>
+    <w:basedOn w:val="20"/>
+    <w:link w:val="2-"/>
+    <w:rsid w:val="00C8771C"/>
+    <w:rPr>
+      <w:rFonts w:asciiTheme="majorHAnsi" w:eastAsia="Microsoft YaHei UI" w:hAnsiTheme="majorHAnsi" w:cstheme="majorBidi"/>
+      <w:b/>
+      <w:bCs/>
+      <w:color w:val="4F81BD" w:themeColor="accent1"/>
+      <w:sz w:val="30"/>
+      <w:szCs w:val="32"/>
+    </w:rPr>
+  </w:style>
+  <w:style w:type="paragraph" w:styleId="TOC3">
+    <w:name w:val="toc 3"/>
+    <w:basedOn w:val="a"/>
+    <w:next w:val="a"/>
+    <w:autoRedefine/>
+    <w:uiPriority w:val="39"/>
+    <w:unhideWhenUsed/>
+    <w:rsid w:val="002E73EC"/>
+    <w:pPr>
+      <w:ind w:leftChars="400" w:left="840"/>
+    </w:pPr>
   </w:style>
 </w:styles>
 </file>

</xml_diff>